<commit_message>
ata atualizada do dia 02/10/23
</commit_message>
<xml_diff>
--- a/ArquivosAcessorios/Ata_Daily_atualizada.docx
+++ b/ArquivosAcessorios/Ata_Daily_atualizada.docx
@@ -390,16 +390,7 @@
                 <w:sz w:val="20"/>
                 <w:szCs w:val="20"/>
               </w:rPr>
-              <w:t>e</w:t>
-            </w:r>
-            <w:r>
-              <w:rPr>
-                <w:rFonts w:ascii="Arial" w:hAnsi="Arial" w:cs="Arial"/>
-                <w:bCs/>
-                <w:sz w:val="20"/>
-                <w:szCs w:val="20"/>
-              </w:rPr>
-              <w:t>finição da data e hora de reuniões.</w:t>
+              <w:t>efinição da data e hora de reuniões.</w:t>
             </w:r>
           </w:p>
           <w:p>
@@ -456,25 +447,14 @@
                 <w:szCs w:val="20"/>
               </w:rPr>
             </w:pPr>
-            <w:proofErr w:type="spellStart"/>
-            <w:r>
-              <w:rPr>
-                <w:rFonts w:ascii="Arial" w:hAnsi="Arial" w:cs="Arial"/>
-                <w:bCs/>
-                <w:sz w:val="20"/>
-                <w:szCs w:val="20"/>
-              </w:rPr>
-              <w:t>Emmily</w:t>
-            </w:r>
-            <w:proofErr w:type="spellEnd"/>
-            <w:r>
-              <w:rPr>
-                <w:rFonts w:ascii="Arial" w:hAnsi="Arial" w:cs="Arial"/>
-                <w:bCs/>
-                <w:sz w:val="20"/>
-                <w:szCs w:val="20"/>
-              </w:rPr>
-              <w:t xml:space="preserve"> Ferreira – Scrum Master</w:t>
+            <w:r>
+              <w:rPr>
+                <w:rFonts w:ascii="Arial" w:hAnsi="Arial" w:cs="Arial"/>
+                <w:bCs/>
+                <w:sz w:val="20"/>
+                <w:szCs w:val="20"/>
+              </w:rPr>
+              <w:t>Emmily Ferreira – Scrum Master</w:t>
             </w:r>
           </w:p>
         </w:tc>
@@ -701,25 +681,14 @@
                 <w:szCs w:val="20"/>
               </w:rPr>
             </w:pPr>
-            <w:proofErr w:type="spellStart"/>
-            <w:r>
-              <w:rPr>
-                <w:rFonts w:ascii="Arial" w:hAnsi="Arial" w:cs="Arial"/>
-                <w:bCs/>
-                <w:sz w:val="20"/>
-                <w:szCs w:val="20"/>
-              </w:rPr>
-              <w:t>Kauã</w:t>
-            </w:r>
-            <w:proofErr w:type="spellEnd"/>
-            <w:r>
-              <w:rPr>
-                <w:rFonts w:ascii="Arial" w:hAnsi="Arial" w:cs="Arial"/>
-                <w:bCs/>
-                <w:sz w:val="20"/>
-                <w:szCs w:val="20"/>
-              </w:rPr>
-              <w:t xml:space="preserve"> Vidal</w:t>
+            <w:r>
+              <w:rPr>
+                <w:rFonts w:ascii="Arial" w:hAnsi="Arial" w:cs="Arial"/>
+                <w:bCs/>
+                <w:sz w:val="20"/>
+                <w:szCs w:val="20"/>
+              </w:rPr>
+              <w:t>Kauã Vidal</w:t>
             </w:r>
           </w:p>
         </w:tc>
@@ -1666,25 +1635,14 @@
                 <w:szCs w:val="20"/>
               </w:rPr>
             </w:pPr>
-            <w:proofErr w:type="spellStart"/>
-            <w:r>
-              <w:rPr>
-                <w:rFonts w:ascii="Arial" w:hAnsi="Arial" w:cs="Arial"/>
-                <w:bCs/>
-                <w:sz w:val="20"/>
-                <w:szCs w:val="20"/>
-              </w:rPr>
-              <w:t>Emmily</w:t>
-            </w:r>
-            <w:proofErr w:type="spellEnd"/>
-            <w:r>
-              <w:rPr>
-                <w:rFonts w:ascii="Arial" w:hAnsi="Arial" w:cs="Arial"/>
-                <w:bCs/>
-                <w:sz w:val="20"/>
-                <w:szCs w:val="20"/>
-              </w:rPr>
-              <w:t xml:space="preserve"> Ferreira – Scrum Master</w:t>
+            <w:r>
+              <w:rPr>
+                <w:rFonts w:ascii="Arial" w:hAnsi="Arial" w:cs="Arial"/>
+                <w:bCs/>
+                <w:sz w:val="20"/>
+                <w:szCs w:val="20"/>
+              </w:rPr>
+              <w:t>Emmily Ferreira – Scrum Master</w:t>
             </w:r>
           </w:p>
         </w:tc>
@@ -1911,25 +1869,14 @@
                 <w:szCs w:val="20"/>
               </w:rPr>
             </w:pPr>
-            <w:proofErr w:type="spellStart"/>
-            <w:r>
-              <w:rPr>
-                <w:rFonts w:ascii="Arial" w:hAnsi="Arial" w:cs="Arial"/>
-                <w:bCs/>
-                <w:sz w:val="20"/>
-                <w:szCs w:val="20"/>
-              </w:rPr>
-              <w:t>Kauã</w:t>
-            </w:r>
-            <w:proofErr w:type="spellEnd"/>
-            <w:r>
-              <w:rPr>
-                <w:rFonts w:ascii="Arial" w:hAnsi="Arial" w:cs="Arial"/>
-                <w:bCs/>
-                <w:sz w:val="20"/>
-                <w:szCs w:val="20"/>
-              </w:rPr>
-              <w:t xml:space="preserve"> Vidal</w:t>
+            <w:r>
+              <w:rPr>
+                <w:rFonts w:ascii="Arial" w:hAnsi="Arial" w:cs="Arial"/>
+                <w:bCs/>
+                <w:sz w:val="20"/>
+                <w:szCs w:val="20"/>
+              </w:rPr>
+              <w:t>Kauã Vidal</w:t>
             </w:r>
           </w:p>
         </w:tc>
@@ -2479,21 +2426,7 @@
         <w:rPr>
           <w:rFonts w:ascii="Arial" w:hAnsi="Arial" w:cs="Arial"/>
         </w:rPr>
-        <w:t xml:space="preserve">– </w:t>
-      </w:r>
-      <w:proofErr w:type="spellStart"/>
-      <w:r>
-        <w:rPr>
-          <w:rFonts w:ascii="Arial" w:hAnsi="Arial" w:cs="Arial"/>
-        </w:rPr>
-        <w:t>Emmily</w:t>
-      </w:r>
-      <w:proofErr w:type="spellEnd"/>
-      <w:r>
-        <w:rPr>
-          <w:rFonts w:ascii="Arial" w:hAnsi="Arial" w:cs="Arial"/>
-        </w:rPr>
-        <w:t xml:space="preserve"> Ferreira</w:t>
+        <w:t>– Emmily Ferreira</w:t>
       </w:r>
     </w:p>
     <w:p>
@@ -2549,21 +2482,7 @@
         <w:rPr>
           <w:rFonts w:ascii="Arial" w:hAnsi="Arial" w:cs="Arial"/>
         </w:rPr>
-        <w:t xml:space="preserve"> - </w:t>
-      </w:r>
-      <w:proofErr w:type="spellStart"/>
-      <w:r>
-        <w:rPr>
-          <w:rFonts w:ascii="Arial" w:hAnsi="Arial" w:cs="Arial"/>
-        </w:rPr>
-        <w:t>Emmily</w:t>
-      </w:r>
-      <w:proofErr w:type="spellEnd"/>
-      <w:r>
-        <w:rPr>
-          <w:rFonts w:ascii="Arial" w:hAnsi="Arial" w:cs="Arial"/>
-        </w:rPr>
-        <w:t xml:space="preserve"> Ferreira / Ana Catarina</w:t>
+        <w:t xml:space="preserve"> - Emmily Ferreira / Ana Catarina</w:t>
       </w:r>
     </w:p>
     <w:p>
@@ -2619,21 +2538,7 @@
         <w:rPr>
           <w:rFonts w:ascii="Arial" w:hAnsi="Arial" w:cs="Arial"/>
         </w:rPr>
-        <w:t xml:space="preserve">– Gustavo Ferreira / Kauan Parente / </w:t>
-      </w:r>
-      <w:proofErr w:type="spellStart"/>
-      <w:r>
-        <w:rPr>
-          <w:rFonts w:ascii="Arial" w:hAnsi="Arial" w:cs="Arial"/>
-        </w:rPr>
-        <w:t>Kauã</w:t>
-      </w:r>
-      <w:proofErr w:type="spellEnd"/>
-      <w:r>
-        <w:rPr>
-          <w:rFonts w:ascii="Arial" w:hAnsi="Arial" w:cs="Arial"/>
-        </w:rPr>
-        <w:t xml:space="preserve"> Vidal</w:t>
+        <w:t>– Gustavo Ferreira / Kauan Parente / Kauã Vidal</w:t>
       </w:r>
     </w:p>
     <w:p>
@@ -3126,25 +3031,14 @@
                 <w:szCs w:val="20"/>
               </w:rPr>
             </w:pPr>
-            <w:proofErr w:type="spellStart"/>
-            <w:r>
-              <w:rPr>
-                <w:rFonts w:ascii="Arial" w:hAnsi="Arial" w:cs="Arial"/>
-                <w:bCs/>
-                <w:sz w:val="20"/>
-                <w:szCs w:val="20"/>
-              </w:rPr>
-              <w:t>Emmily</w:t>
-            </w:r>
-            <w:proofErr w:type="spellEnd"/>
-            <w:r>
-              <w:rPr>
-                <w:rFonts w:ascii="Arial" w:hAnsi="Arial" w:cs="Arial"/>
-                <w:bCs/>
-                <w:sz w:val="20"/>
-                <w:szCs w:val="20"/>
-              </w:rPr>
-              <w:t xml:space="preserve"> Ferreira – Scrum Master</w:t>
+            <w:r>
+              <w:rPr>
+                <w:rFonts w:ascii="Arial" w:hAnsi="Arial" w:cs="Arial"/>
+                <w:bCs/>
+                <w:sz w:val="20"/>
+                <w:szCs w:val="20"/>
+              </w:rPr>
+              <w:t>Emmily Ferreira – Scrum Master</w:t>
             </w:r>
           </w:p>
         </w:tc>
@@ -3371,25 +3265,14 @@
                 <w:szCs w:val="20"/>
               </w:rPr>
             </w:pPr>
-            <w:proofErr w:type="spellStart"/>
-            <w:r>
-              <w:rPr>
-                <w:rFonts w:ascii="Arial" w:hAnsi="Arial" w:cs="Arial"/>
-                <w:bCs/>
-                <w:sz w:val="20"/>
-                <w:szCs w:val="20"/>
-              </w:rPr>
-              <w:t>Kauã</w:t>
-            </w:r>
-            <w:proofErr w:type="spellEnd"/>
-            <w:r>
-              <w:rPr>
-                <w:rFonts w:ascii="Arial" w:hAnsi="Arial" w:cs="Arial"/>
-                <w:bCs/>
-                <w:sz w:val="20"/>
-                <w:szCs w:val="20"/>
-              </w:rPr>
-              <w:t xml:space="preserve"> Vidal</w:t>
+            <w:r>
+              <w:rPr>
+                <w:rFonts w:ascii="Arial" w:hAnsi="Arial" w:cs="Arial"/>
+                <w:bCs/>
+                <w:sz w:val="20"/>
+                <w:szCs w:val="20"/>
+              </w:rPr>
+              <w:t>Kauã Vidal</w:t>
             </w:r>
           </w:p>
         </w:tc>
@@ -3874,21 +3757,7 @@
         <w:rPr>
           <w:rFonts w:ascii="Arial" w:hAnsi="Arial" w:cs="Arial"/>
         </w:rPr>
-        <w:t xml:space="preserve">foi apresentado a organização das tarefas no </w:t>
-      </w:r>
-      <w:proofErr w:type="spellStart"/>
-      <w:r>
-        <w:rPr>
-          <w:rFonts w:ascii="Arial" w:hAnsi="Arial" w:cs="Arial"/>
-        </w:rPr>
-        <w:t>Trello</w:t>
-      </w:r>
-      <w:proofErr w:type="spellEnd"/>
-      <w:r>
-        <w:rPr>
-          <w:rFonts w:ascii="Arial" w:hAnsi="Arial" w:cs="Arial"/>
-        </w:rPr>
-        <w:t xml:space="preserve"> e os entregáveis da semana, após isso a equipe deu continuidade as atividades que estão sendo desenvolvidas. Por fim, levantamos a discussão acerca da tabela de empresa e fale conosco do Banco de Dados.</w:t>
+        <w:t>foi apresentado a organização das tarefas no Trello e os entregáveis da semana, após isso a equipe deu continuidade as atividades que estão sendo desenvolvidas. Por fim, levantamos a discussão acerca da tabela de empresa e fale conosco do Banco de Dados.</w:t>
       </w:r>
     </w:p>
     <w:p>
@@ -4205,25 +4074,14 @@
                 <w:szCs w:val="20"/>
               </w:rPr>
             </w:pPr>
-            <w:proofErr w:type="spellStart"/>
-            <w:r>
-              <w:rPr>
-                <w:rFonts w:ascii="Arial" w:hAnsi="Arial" w:cs="Arial"/>
-                <w:bCs/>
-                <w:sz w:val="20"/>
-                <w:szCs w:val="20"/>
-              </w:rPr>
-              <w:t>Kauã</w:t>
-            </w:r>
-            <w:proofErr w:type="spellEnd"/>
-            <w:r>
-              <w:rPr>
-                <w:rFonts w:ascii="Arial" w:hAnsi="Arial" w:cs="Arial"/>
-                <w:bCs/>
-                <w:sz w:val="20"/>
-                <w:szCs w:val="20"/>
-              </w:rPr>
-              <w:t xml:space="preserve"> Vidal</w:t>
+            <w:r>
+              <w:rPr>
+                <w:rFonts w:ascii="Arial" w:hAnsi="Arial" w:cs="Arial"/>
+                <w:bCs/>
+                <w:sz w:val="20"/>
+                <w:szCs w:val="20"/>
+              </w:rPr>
+              <w:t>Kauã Vidal</w:t>
             </w:r>
           </w:p>
         </w:tc>
@@ -4282,16 +4140,7 @@
                 <w:sz w:val="20"/>
                 <w:szCs w:val="20"/>
               </w:rPr>
-              <w:t>De</w:t>
-            </w:r>
-            <w:r>
-              <w:rPr>
-                <w:rFonts w:ascii="Arial" w:hAnsi="Arial" w:cs="Arial"/>
-                <w:bCs/>
-                <w:sz w:val="20"/>
-                <w:szCs w:val="20"/>
-              </w:rPr>
-              <w:t>senvolvimento das tarefas da sprint semanal.</w:t>
+              <w:t>Desenvolvimento das tarefas da sprint semanal.</w:t>
             </w:r>
           </w:p>
         </w:tc>
@@ -4310,25 +4159,14 @@
                 <w:szCs w:val="20"/>
               </w:rPr>
             </w:pPr>
-            <w:proofErr w:type="spellStart"/>
-            <w:r>
-              <w:rPr>
-                <w:rFonts w:ascii="Arial" w:hAnsi="Arial" w:cs="Arial"/>
-                <w:bCs/>
-                <w:sz w:val="20"/>
-                <w:szCs w:val="20"/>
-              </w:rPr>
-              <w:t>Emmily</w:t>
-            </w:r>
-            <w:proofErr w:type="spellEnd"/>
-            <w:r>
-              <w:rPr>
-                <w:rFonts w:ascii="Arial" w:hAnsi="Arial" w:cs="Arial"/>
-                <w:bCs/>
-                <w:sz w:val="20"/>
-                <w:szCs w:val="20"/>
-              </w:rPr>
-              <w:t xml:space="preserve"> Ferreira – Scrum Master</w:t>
+            <w:r>
+              <w:rPr>
+                <w:rFonts w:ascii="Arial" w:hAnsi="Arial" w:cs="Arial"/>
+                <w:bCs/>
+                <w:sz w:val="20"/>
+                <w:szCs w:val="20"/>
+              </w:rPr>
+              <w:t>Emmily Ferreira – Scrum Master</w:t>
             </w:r>
           </w:p>
         </w:tc>
@@ -4353,16 +4191,7 @@
                 <w:sz w:val="20"/>
                 <w:szCs w:val="20"/>
               </w:rPr>
-              <w:t>10:0</w:t>
-            </w:r>
-            <w:r>
-              <w:rPr>
-                <w:rFonts w:ascii="Arial" w:hAnsi="Arial" w:cs="Arial"/>
-                <w:bCs/>
-                <w:sz w:val="20"/>
-                <w:szCs w:val="20"/>
-              </w:rPr>
-              <w:t>5</w:t>
+              <w:t>10:05</w:t>
             </w:r>
           </w:p>
         </w:tc>
@@ -4479,16 +4308,7 @@
                 <w:sz w:val="20"/>
                 <w:szCs w:val="20"/>
               </w:rPr>
-              <w:t>10:0</w:t>
-            </w:r>
-            <w:r>
-              <w:rPr>
-                <w:rFonts w:ascii="Arial" w:hAnsi="Arial" w:cs="Arial"/>
-                <w:bCs/>
-                <w:sz w:val="20"/>
-                <w:szCs w:val="20"/>
-              </w:rPr>
-              <w:t>5</w:t>
+              <w:t>10:05</w:t>
             </w:r>
           </w:p>
         </w:tc>
@@ -4573,25 +4393,14 @@
                 <w:szCs w:val="20"/>
               </w:rPr>
             </w:pPr>
-            <w:proofErr w:type="spellStart"/>
-            <w:r>
-              <w:rPr>
-                <w:rFonts w:ascii="Arial" w:hAnsi="Arial" w:cs="Arial"/>
-                <w:bCs/>
-                <w:sz w:val="20"/>
-                <w:szCs w:val="20"/>
-              </w:rPr>
-              <w:t>Kauã</w:t>
-            </w:r>
-            <w:proofErr w:type="spellEnd"/>
-            <w:r>
-              <w:rPr>
-                <w:rFonts w:ascii="Arial" w:hAnsi="Arial" w:cs="Arial"/>
-                <w:bCs/>
-                <w:sz w:val="20"/>
-                <w:szCs w:val="20"/>
-              </w:rPr>
-              <w:t xml:space="preserve"> Vidal</w:t>
+            <w:r>
+              <w:rPr>
+                <w:rFonts w:ascii="Arial" w:hAnsi="Arial" w:cs="Arial"/>
+                <w:bCs/>
+                <w:sz w:val="20"/>
+                <w:szCs w:val="20"/>
+              </w:rPr>
+              <w:t>Kauã Vidal</w:t>
             </w:r>
           </w:p>
         </w:tc>
@@ -5426,16 +5235,7 @@
                 <w:sz w:val="20"/>
                 <w:szCs w:val="20"/>
               </w:rPr>
-              <w:t>De</w:t>
-            </w:r>
-            <w:r>
-              <w:rPr>
-                <w:rFonts w:ascii="Arial" w:hAnsi="Arial" w:cs="Arial"/>
-                <w:bCs/>
-                <w:sz w:val="20"/>
-                <w:szCs w:val="20"/>
-              </w:rPr>
-              <w:t>senvolvimento das tarefas da sprint semanal</w:t>
+              <w:t>Desenvolvimento das tarefas da sprint semanal</w:t>
             </w:r>
           </w:p>
           <w:p>
@@ -5464,25 +5264,14 @@
                 <w:szCs w:val="20"/>
               </w:rPr>
             </w:pPr>
-            <w:proofErr w:type="spellStart"/>
-            <w:r>
-              <w:rPr>
-                <w:rFonts w:ascii="Arial" w:hAnsi="Arial" w:cs="Arial"/>
-                <w:bCs/>
-                <w:sz w:val="20"/>
-                <w:szCs w:val="20"/>
-              </w:rPr>
-              <w:t>Emmily</w:t>
-            </w:r>
-            <w:proofErr w:type="spellEnd"/>
-            <w:r>
-              <w:rPr>
-                <w:rFonts w:ascii="Arial" w:hAnsi="Arial" w:cs="Arial"/>
-                <w:bCs/>
-                <w:sz w:val="20"/>
-                <w:szCs w:val="20"/>
-              </w:rPr>
-              <w:t xml:space="preserve"> Ferreira – Scrum Master</w:t>
+            <w:r>
+              <w:rPr>
+                <w:rFonts w:ascii="Arial" w:hAnsi="Arial" w:cs="Arial"/>
+                <w:bCs/>
+                <w:sz w:val="20"/>
+                <w:szCs w:val="20"/>
+              </w:rPr>
+              <w:t>Emmily Ferreira – Scrum Master</w:t>
             </w:r>
           </w:p>
         </w:tc>
@@ -5718,25 +5507,14 @@
                 <w:szCs w:val="20"/>
               </w:rPr>
             </w:pPr>
-            <w:proofErr w:type="spellStart"/>
-            <w:r>
-              <w:rPr>
-                <w:rFonts w:ascii="Arial" w:hAnsi="Arial" w:cs="Arial"/>
-                <w:bCs/>
-                <w:sz w:val="20"/>
-                <w:szCs w:val="20"/>
-              </w:rPr>
-              <w:t>Kauã</w:t>
-            </w:r>
-            <w:proofErr w:type="spellEnd"/>
-            <w:r>
-              <w:rPr>
-                <w:rFonts w:ascii="Arial" w:hAnsi="Arial" w:cs="Arial"/>
-                <w:bCs/>
-                <w:sz w:val="20"/>
-                <w:szCs w:val="20"/>
-              </w:rPr>
-              <w:t xml:space="preserve"> Vidal</w:t>
+            <w:r>
+              <w:rPr>
+                <w:rFonts w:ascii="Arial" w:hAnsi="Arial" w:cs="Arial"/>
+                <w:bCs/>
+                <w:sz w:val="20"/>
+                <w:szCs w:val="20"/>
+              </w:rPr>
+              <w:t>Kauã Vidal</w:t>
             </w:r>
           </w:p>
         </w:tc>
@@ -6612,25 +6390,14 @@
                 <w:szCs w:val="20"/>
               </w:rPr>
             </w:pPr>
-            <w:proofErr w:type="spellStart"/>
-            <w:r>
-              <w:rPr>
-                <w:rFonts w:ascii="Arial" w:hAnsi="Arial" w:cs="Arial"/>
-                <w:bCs/>
-                <w:sz w:val="20"/>
-                <w:szCs w:val="20"/>
-              </w:rPr>
-              <w:t>Emmily</w:t>
-            </w:r>
-            <w:proofErr w:type="spellEnd"/>
-            <w:r>
-              <w:rPr>
-                <w:rFonts w:ascii="Arial" w:hAnsi="Arial" w:cs="Arial"/>
-                <w:bCs/>
-                <w:sz w:val="20"/>
-                <w:szCs w:val="20"/>
-              </w:rPr>
-              <w:t xml:space="preserve"> Ferreira – Scrum Master</w:t>
+            <w:r>
+              <w:rPr>
+                <w:rFonts w:ascii="Arial" w:hAnsi="Arial" w:cs="Arial"/>
+                <w:bCs/>
+                <w:sz w:val="20"/>
+                <w:szCs w:val="20"/>
+              </w:rPr>
+              <w:t>Emmily Ferreira – Scrum Master</w:t>
             </w:r>
           </w:p>
         </w:tc>
@@ -6857,25 +6624,14 @@
                 <w:szCs w:val="20"/>
               </w:rPr>
             </w:pPr>
-            <w:proofErr w:type="spellStart"/>
-            <w:r>
-              <w:rPr>
-                <w:rFonts w:ascii="Arial" w:hAnsi="Arial" w:cs="Arial"/>
-                <w:bCs/>
-                <w:sz w:val="20"/>
-                <w:szCs w:val="20"/>
-              </w:rPr>
-              <w:t>Kauã</w:t>
-            </w:r>
-            <w:proofErr w:type="spellEnd"/>
-            <w:r>
-              <w:rPr>
-                <w:rFonts w:ascii="Arial" w:hAnsi="Arial" w:cs="Arial"/>
-                <w:bCs/>
-                <w:sz w:val="20"/>
-                <w:szCs w:val="20"/>
-              </w:rPr>
-              <w:t xml:space="preserve"> Vidal</w:t>
+            <w:r>
+              <w:rPr>
+                <w:rFonts w:ascii="Arial" w:hAnsi="Arial" w:cs="Arial"/>
+                <w:bCs/>
+                <w:sz w:val="20"/>
+                <w:szCs w:val="20"/>
+              </w:rPr>
+              <w:t>Kauã Vidal</w:t>
             </w:r>
           </w:p>
         </w:tc>
@@ -7675,7 +7431,7 @@
                 <w:sz w:val="20"/>
                 <w:szCs w:val="20"/>
               </w:rPr>
-              <w:t>10:00</w:t>
+              <w:t>20:00</w:t>
             </w:r>
           </w:p>
         </w:tc>
@@ -7743,6 +7499,73 @@
                 <w:szCs w:val="20"/>
               </w:rPr>
             </w:pPr>
+            <w:r>
+              <w:rPr>
+                <w:rFonts w:ascii="Arial" w:hAnsi="Arial" w:cs="Arial"/>
+                <w:bCs/>
+                <w:sz w:val="20"/>
+                <w:szCs w:val="20"/>
+              </w:rPr>
+              <w:t>- Discussão sobre as tarefas da semana passada.</w:t>
+            </w:r>
+          </w:p>
+          <w:p>
+            <w:pPr>
+              <w:rPr>
+                <w:rFonts w:ascii="Arial" w:hAnsi="Arial" w:cs="Arial"/>
+                <w:bCs/>
+                <w:sz w:val="20"/>
+                <w:szCs w:val="20"/>
+              </w:rPr>
+            </w:pPr>
+          </w:p>
+          <w:p>
+            <w:pPr>
+              <w:rPr>
+                <w:rFonts w:ascii="Arial" w:hAnsi="Arial" w:cs="Arial"/>
+                <w:bCs/>
+                <w:sz w:val="20"/>
+                <w:szCs w:val="20"/>
+              </w:rPr>
+            </w:pPr>
+            <w:r>
+              <w:rPr>
+                <w:rFonts w:ascii="Arial" w:hAnsi="Arial" w:cs="Arial"/>
+                <w:bCs/>
+                <w:sz w:val="20"/>
+                <w:szCs w:val="20"/>
+              </w:rPr>
+              <w:t xml:space="preserve">-Planejamento da semana </w:t>
+            </w:r>
+          </w:p>
+          <w:p>
+            <w:pPr>
+              <w:rPr>
+                <w:rFonts w:ascii="Arial" w:hAnsi="Arial" w:cs="Arial"/>
+                <w:bCs/>
+                <w:sz w:val="20"/>
+                <w:szCs w:val="20"/>
+              </w:rPr>
+            </w:pPr>
+          </w:p>
+          <w:p>
+            <w:pPr>
+              <w:rPr>
+                <w:rFonts w:ascii="Arial" w:hAnsi="Arial" w:cs="Arial"/>
+                <w:bCs/>
+                <w:sz w:val="20"/>
+                <w:szCs w:val="20"/>
+              </w:rPr>
+            </w:pPr>
+            <w:r>
+              <w:rPr>
+                <w:rFonts w:ascii="Arial" w:hAnsi="Arial" w:cs="Arial"/>
+                <w:bCs/>
+                <w:sz w:val="20"/>
+                <w:szCs w:val="20"/>
+              </w:rPr>
+              <w:t>- Divisão de tarefas</w:t>
+            </w:r>
           </w:p>
         </w:tc>
       </w:tr>
@@ -7760,25 +7583,14 @@
                 <w:szCs w:val="20"/>
               </w:rPr>
             </w:pPr>
-            <w:proofErr w:type="spellStart"/>
-            <w:r>
-              <w:rPr>
-                <w:rFonts w:ascii="Arial" w:hAnsi="Arial" w:cs="Arial"/>
-                <w:bCs/>
-                <w:sz w:val="20"/>
-                <w:szCs w:val="20"/>
-              </w:rPr>
-              <w:t>Emmily</w:t>
-            </w:r>
-            <w:proofErr w:type="spellEnd"/>
-            <w:r>
-              <w:rPr>
-                <w:rFonts w:ascii="Arial" w:hAnsi="Arial" w:cs="Arial"/>
-                <w:bCs/>
-                <w:sz w:val="20"/>
-                <w:szCs w:val="20"/>
-              </w:rPr>
-              <w:t xml:space="preserve"> Ferreira – Scrum Master</w:t>
+            <w:r>
+              <w:rPr>
+                <w:rFonts w:ascii="Arial" w:hAnsi="Arial" w:cs="Arial"/>
+                <w:bCs/>
+                <w:sz w:val="20"/>
+                <w:szCs w:val="20"/>
+              </w:rPr>
+              <w:t>Emmily Ferreira – Scrum Master</w:t>
             </w:r>
           </w:p>
         </w:tc>
@@ -7803,7 +7615,16 @@
                 <w:sz w:val="20"/>
                 <w:szCs w:val="20"/>
               </w:rPr>
-              <w:t>10:00</w:t>
+              <w:t>2</w:t>
+            </w:r>
+            <w:r>
+              <w:rPr>
+                <w:rFonts w:ascii="Arial" w:hAnsi="Arial" w:cs="Arial"/>
+                <w:bCs/>
+                <w:sz w:val="20"/>
+                <w:szCs w:val="20"/>
+              </w:rPr>
+              <w:t>0:00</w:t>
             </w:r>
           </w:p>
         </w:tc>
@@ -7920,7 +7741,16 @@
                 <w:sz w:val="20"/>
                 <w:szCs w:val="20"/>
               </w:rPr>
-              <w:t>10:00</w:t>
+              <w:t>2</w:t>
+            </w:r>
+            <w:r>
+              <w:rPr>
+                <w:rFonts w:ascii="Arial" w:hAnsi="Arial" w:cs="Arial"/>
+                <w:bCs/>
+                <w:sz w:val="20"/>
+                <w:szCs w:val="20"/>
+              </w:rPr>
+              <w:t>0:00</w:t>
             </w:r>
           </w:p>
         </w:tc>
@@ -8005,25 +7835,14 @@
                 <w:szCs w:val="20"/>
               </w:rPr>
             </w:pPr>
-            <w:proofErr w:type="spellStart"/>
-            <w:r>
-              <w:rPr>
-                <w:rFonts w:ascii="Arial" w:hAnsi="Arial" w:cs="Arial"/>
-                <w:bCs/>
-                <w:sz w:val="20"/>
-                <w:szCs w:val="20"/>
-              </w:rPr>
-              <w:t>Kauã</w:t>
-            </w:r>
-            <w:proofErr w:type="spellEnd"/>
-            <w:r>
-              <w:rPr>
-                <w:rFonts w:ascii="Arial" w:hAnsi="Arial" w:cs="Arial"/>
-                <w:bCs/>
-                <w:sz w:val="20"/>
-                <w:szCs w:val="20"/>
-              </w:rPr>
-              <w:t xml:space="preserve"> Vidal</w:t>
+            <w:r>
+              <w:rPr>
+                <w:rFonts w:ascii="Arial" w:hAnsi="Arial" w:cs="Arial"/>
+                <w:bCs/>
+                <w:sz w:val="20"/>
+                <w:szCs w:val="20"/>
+              </w:rPr>
+              <w:t>Kauã Vidal</w:t>
             </w:r>
           </w:p>
         </w:tc>
@@ -8048,7 +7867,16 @@
                 <w:sz w:val="20"/>
                 <w:szCs w:val="20"/>
               </w:rPr>
-              <w:t>10:00</w:t>
+              <w:t>2</w:t>
+            </w:r>
+            <w:r>
+              <w:rPr>
+                <w:rFonts w:ascii="Arial" w:hAnsi="Arial" w:cs="Arial"/>
+                <w:bCs/>
+                <w:sz w:val="20"/>
+                <w:szCs w:val="20"/>
+              </w:rPr>
+              <w:t>0:00</w:t>
             </w:r>
           </w:p>
         </w:tc>
@@ -8165,7 +7993,16 @@
                 <w:sz w:val="20"/>
                 <w:szCs w:val="20"/>
               </w:rPr>
-              <w:t>10:00</w:t>
+              <w:t>2</w:t>
+            </w:r>
+            <w:r>
+              <w:rPr>
+                <w:rFonts w:ascii="Arial" w:hAnsi="Arial" w:cs="Arial"/>
+                <w:bCs/>
+                <w:sz w:val="20"/>
+                <w:szCs w:val="20"/>
+              </w:rPr>
+              <w:t>0:00</w:t>
             </w:r>
           </w:p>
         </w:tc>
@@ -8282,7 +8119,16 @@
                 <w:sz w:val="20"/>
                 <w:szCs w:val="20"/>
               </w:rPr>
-              <w:t>10:00</w:t>
+              <w:t>2</w:t>
+            </w:r>
+            <w:r>
+              <w:rPr>
+                <w:rFonts w:ascii="Arial" w:hAnsi="Arial" w:cs="Arial"/>
+                <w:bCs/>
+                <w:sz w:val="20"/>
+                <w:szCs w:val="20"/>
+              </w:rPr>
+              <w:t>0:00</w:t>
             </w:r>
           </w:p>
         </w:tc>
@@ -8399,7 +8245,16 @@
                 <w:sz w:val="20"/>
                 <w:szCs w:val="20"/>
               </w:rPr>
-              <w:t>10:00</w:t>
+              <w:t>2</w:t>
+            </w:r>
+            <w:r>
+              <w:rPr>
+                <w:rFonts w:ascii="Arial" w:hAnsi="Arial" w:cs="Arial"/>
+                <w:bCs/>
+                <w:sz w:val="20"/>
+                <w:szCs w:val="20"/>
+              </w:rPr>
+              <w:t>0:00</w:t>
             </w:r>
           </w:p>
         </w:tc>
@@ -8484,6 +8339,75 @@
           <w:rFonts w:ascii="Arial" w:hAnsi="Arial" w:cs="Arial"/>
         </w:rPr>
       </w:pPr>
+      <w:r>
+        <w:rPr>
+          <w:rFonts w:ascii="Arial" w:hAnsi="Arial" w:cs="Arial"/>
+        </w:rPr>
+        <w:t>Análise e discussão do progresso alcançado das tarefas realizadas na semana passada</w:t>
+      </w:r>
+      <w:r>
+        <w:rPr>
+          <w:rFonts w:ascii="Arial" w:hAnsi="Arial" w:cs="Arial"/>
+        </w:rPr>
+        <w:t>.</w:t>
+      </w:r>
+      <w:r>
+        <w:t xml:space="preserve"> </w:t>
+      </w:r>
+      <w:r>
+        <w:rPr>
+          <w:rFonts w:ascii="Arial" w:hAnsi="Arial" w:cs="Arial"/>
+        </w:rPr>
+        <w:t>Além disso,</w:t>
+      </w:r>
+      <w:r>
+        <w:rPr>
+          <w:rFonts w:ascii="Arial" w:hAnsi="Arial" w:cs="Arial"/>
+        </w:rPr>
+        <w:t xml:space="preserve"> </w:t>
+      </w:r>
+      <w:r>
+        <w:rPr>
+          <w:rFonts w:ascii="Arial" w:hAnsi="Arial" w:cs="Arial"/>
+        </w:rPr>
+        <w:t>estabelece</w:t>
+      </w:r>
+      <w:r>
+        <w:rPr>
+          <w:rFonts w:ascii="Arial" w:hAnsi="Arial" w:cs="Arial"/>
+        </w:rPr>
+        <w:t>mos</w:t>
+      </w:r>
+      <w:r>
+        <w:rPr>
+          <w:rFonts w:ascii="Arial" w:hAnsi="Arial" w:cs="Arial"/>
+        </w:rPr>
+        <w:t xml:space="preserve"> o planejamento da semana, com foco no desenvolvimento das telas do nosso protótipo. Para garantir uma</w:t>
+      </w:r>
+      <w:r>
+        <w:rPr>
+          <w:rFonts w:ascii="Arial" w:hAnsi="Arial" w:cs="Arial"/>
+        </w:rPr>
+        <w:t xml:space="preserve"> boa</w:t>
+      </w:r>
+      <w:r>
+        <w:rPr>
+          <w:rFonts w:ascii="Arial" w:hAnsi="Arial" w:cs="Arial"/>
+        </w:rPr>
+        <w:t xml:space="preserve"> distribuição do trabalho, também </w:t>
+      </w:r>
+      <w:r>
+        <w:rPr>
+          <w:rFonts w:ascii="Arial" w:hAnsi="Arial" w:cs="Arial"/>
+        </w:rPr>
+        <w:t xml:space="preserve">dividimos </w:t>
+      </w:r>
+      <w:r>
+        <w:rPr>
+          <w:rFonts w:ascii="Arial" w:hAnsi="Arial" w:cs="Arial"/>
+        </w:rPr>
+        <w:t>as tarefas necessárias para concretizar a entrega das telas.</w:t>
+      </w:r>
     </w:p>
     <w:p>
       <w:pPr>
@@ -8529,16 +8453,7 @@
           <w:sz w:val="24"/>
           <w:szCs w:val="24"/>
         </w:rPr>
-        <w:t>0</w:t>
-      </w:r>
-      <w:r>
-        <w:rPr>
-          <w:rFonts w:ascii="Arial" w:hAnsi="Arial" w:cs="Arial"/>
-          <w:b/>
-          <w:sz w:val="24"/>
-          <w:szCs w:val="24"/>
-        </w:rPr>
-        <w:t>3</w:t>
+        <w:t>03</w:t>
       </w:r>
       <w:r>
         <w:rPr>
@@ -8904,25 +8819,14 @@
                 <w:szCs w:val="20"/>
               </w:rPr>
             </w:pPr>
-            <w:proofErr w:type="spellStart"/>
-            <w:r>
-              <w:rPr>
-                <w:rFonts w:ascii="Arial" w:hAnsi="Arial" w:cs="Arial"/>
-                <w:bCs/>
-                <w:sz w:val="20"/>
-                <w:szCs w:val="20"/>
-              </w:rPr>
-              <w:t>Emmily</w:t>
-            </w:r>
-            <w:proofErr w:type="spellEnd"/>
-            <w:r>
-              <w:rPr>
-                <w:rFonts w:ascii="Arial" w:hAnsi="Arial" w:cs="Arial"/>
-                <w:bCs/>
-                <w:sz w:val="20"/>
-                <w:szCs w:val="20"/>
-              </w:rPr>
-              <w:t xml:space="preserve"> Ferreira – Scrum Master</w:t>
+            <w:r>
+              <w:rPr>
+                <w:rFonts w:ascii="Arial" w:hAnsi="Arial" w:cs="Arial"/>
+                <w:bCs/>
+                <w:sz w:val="20"/>
+                <w:szCs w:val="20"/>
+              </w:rPr>
+              <w:t>Emmily Ferreira – Scrum Master</w:t>
             </w:r>
           </w:p>
         </w:tc>
@@ -9149,25 +9053,14 @@
                 <w:szCs w:val="20"/>
               </w:rPr>
             </w:pPr>
-            <w:proofErr w:type="spellStart"/>
-            <w:r>
-              <w:rPr>
-                <w:rFonts w:ascii="Arial" w:hAnsi="Arial" w:cs="Arial"/>
-                <w:bCs/>
-                <w:sz w:val="20"/>
-                <w:szCs w:val="20"/>
-              </w:rPr>
-              <w:t>Kauã</w:t>
-            </w:r>
-            <w:proofErr w:type="spellEnd"/>
-            <w:r>
-              <w:rPr>
-                <w:rFonts w:ascii="Arial" w:hAnsi="Arial" w:cs="Arial"/>
-                <w:bCs/>
-                <w:sz w:val="20"/>
-                <w:szCs w:val="20"/>
-              </w:rPr>
-              <w:t xml:space="preserve"> Vidal</w:t>
+            <w:r>
+              <w:rPr>
+                <w:rFonts w:ascii="Arial" w:hAnsi="Arial" w:cs="Arial"/>
+                <w:bCs/>
+                <w:sz w:val="20"/>
+                <w:szCs w:val="20"/>
+              </w:rPr>
+              <w:t>Kauã Vidal</w:t>
             </w:r>
           </w:p>
         </w:tc>
@@ -9646,6 +9539,7 @@
           <w:sz w:val="24"/>
           <w:szCs w:val="24"/>
         </w:rPr>
+        <w:lastRenderedPageBreak/>
         <w:t>Reunião</w:t>
       </w:r>
       <w:r>
@@ -9673,16 +9567,7 @@
           <w:sz w:val="24"/>
           <w:szCs w:val="24"/>
         </w:rPr>
-        <w:t>0</w:t>
-      </w:r>
-      <w:r>
-        <w:rPr>
-          <w:rFonts w:ascii="Arial" w:hAnsi="Arial" w:cs="Arial"/>
-          <w:b/>
-          <w:sz w:val="24"/>
-          <w:szCs w:val="24"/>
-        </w:rPr>
-        <w:t>4</w:t>
+        <w:t>04</w:t>
       </w:r>
       <w:r>
         <w:rPr>
@@ -9812,7 +9697,6 @@
                 <w:sz w:val="20"/>
                 <w:szCs w:val="20"/>
               </w:rPr>
-              <w:lastRenderedPageBreak/>
               <w:t>Presentes</w:t>
             </w:r>
           </w:p>
@@ -10049,25 +9933,14 @@
                 <w:szCs w:val="20"/>
               </w:rPr>
             </w:pPr>
-            <w:proofErr w:type="spellStart"/>
-            <w:r>
-              <w:rPr>
-                <w:rFonts w:ascii="Arial" w:hAnsi="Arial" w:cs="Arial"/>
-                <w:bCs/>
-                <w:sz w:val="20"/>
-                <w:szCs w:val="20"/>
-              </w:rPr>
-              <w:t>Emmily</w:t>
-            </w:r>
-            <w:proofErr w:type="spellEnd"/>
-            <w:r>
-              <w:rPr>
-                <w:rFonts w:ascii="Arial" w:hAnsi="Arial" w:cs="Arial"/>
-                <w:bCs/>
-                <w:sz w:val="20"/>
-                <w:szCs w:val="20"/>
-              </w:rPr>
-              <w:t xml:space="preserve"> Ferreira – Scrum Master</w:t>
+            <w:r>
+              <w:rPr>
+                <w:rFonts w:ascii="Arial" w:hAnsi="Arial" w:cs="Arial"/>
+                <w:bCs/>
+                <w:sz w:val="20"/>
+                <w:szCs w:val="20"/>
+              </w:rPr>
+              <w:t>Emmily Ferreira – Scrum Master</w:t>
             </w:r>
           </w:p>
         </w:tc>
@@ -10294,25 +10167,14 @@
                 <w:szCs w:val="20"/>
               </w:rPr>
             </w:pPr>
-            <w:proofErr w:type="spellStart"/>
-            <w:r>
-              <w:rPr>
-                <w:rFonts w:ascii="Arial" w:hAnsi="Arial" w:cs="Arial"/>
-                <w:bCs/>
-                <w:sz w:val="20"/>
-                <w:szCs w:val="20"/>
-              </w:rPr>
-              <w:t>Kauã</w:t>
-            </w:r>
-            <w:proofErr w:type="spellEnd"/>
-            <w:r>
-              <w:rPr>
-                <w:rFonts w:ascii="Arial" w:hAnsi="Arial" w:cs="Arial"/>
-                <w:bCs/>
-                <w:sz w:val="20"/>
-                <w:szCs w:val="20"/>
-              </w:rPr>
-              <w:t xml:space="preserve"> Vidal</w:t>
+            <w:r>
+              <w:rPr>
+                <w:rFonts w:ascii="Arial" w:hAnsi="Arial" w:cs="Arial"/>
+                <w:bCs/>
+                <w:sz w:val="20"/>
+                <w:szCs w:val="20"/>
+              </w:rPr>
+              <w:t>Kauã Vidal</w:t>
             </w:r>
           </w:p>
         </w:tc>
@@ -10812,16 +10674,7 @@
           <w:sz w:val="24"/>
           <w:szCs w:val="24"/>
         </w:rPr>
-        <w:t>0</w:t>
-      </w:r>
-      <w:r>
-        <w:rPr>
-          <w:rFonts w:ascii="Arial" w:hAnsi="Arial" w:cs="Arial"/>
-          <w:b/>
-          <w:sz w:val="24"/>
-          <w:szCs w:val="24"/>
-        </w:rPr>
-        <w:t>5</w:t>
+        <w:t>05</w:t>
       </w:r>
       <w:r>
         <w:rPr>
@@ -11187,25 +11040,14 @@
                 <w:szCs w:val="20"/>
               </w:rPr>
             </w:pPr>
-            <w:proofErr w:type="spellStart"/>
-            <w:r>
-              <w:rPr>
-                <w:rFonts w:ascii="Arial" w:hAnsi="Arial" w:cs="Arial"/>
-                <w:bCs/>
-                <w:sz w:val="20"/>
-                <w:szCs w:val="20"/>
-              </w:rPr>
-              <w:t>Emmily</w:t>
-            </w:r>
-            <w:proofErr w:type="spellEnd"/>
-            <w:r>
-              <w:rPr>
-                <w:rFonts w:ascii="Arial" w:hAnsi="Arial" w:cs="Arial"/>
-                <w:bCs/>
-                <w:sz w:val="20"/>
-                <w:szCs w:val="20"/>
-              </w:rPr>
-              <w:t xml:space="preserve"> Ferreira – Scrum Master</w:t>
+            <w:r>
+              <w:rPr>
+                <w:rFonts w:ascii="Arial" w:hAnsi="Arial" w:cs="Arial"/>
+                <w:bCs/>
+                <w:sz w:val="20"/>
+                <w:szCs w:val="20"/>
+              </w:rPr>
+              <w:t>Emmily Ferreira – Scrum Master</w:t>
             </w:r>
           </w:p>
         </w:tc>
@@ -11432,25 +11274,14 @@
                 <w:szCs w:val="20"/>
               </w:rPr>
             </w:pPr>
-            <w:proofErr w:type="spellStart"/>
-            <w:r>
-              <w:rPr>
-                <w:rFonts w:ascii="Arial" w:hAnsi="Arial" w:cs="Arial"/>
-                <w:bCs/>
-                <w:sz w:val="20"/>
-                <w:szCs w:val="20"/>
-              </w:rPr>
-              <w:t>Kauã</w:t>
-            </w:r>
-            <w:proofErr w:type="spellEnd"/>
-            <w:r>
-              <w:rPr>
-                <w:rFonts w:ascii="Arial" w:hAnsi="Arial" w:cs="Arial"/>
-                <w:bCs/>
-                <w:sz w:val="20"/>
-                <w:szCs w:val="20"/>
-              </w:rPr>
-              <w:t xml:space="preserve"> Vidal</w:t>
+            <w:r>
+              <w:rPr>
+                <w:rFonts w:ascii="Arial" w:hAnsi="Arial" w:cs="Arial"/>
+                <w:bCs/>
+                <w:sz w:val="20"/>
+                <w:szCs w:val="20"/>
+              </w:rPr>
+              <w:t>Kauã Vidal</w:t>
             </w:r>
           </w:p>
         </w:tc>
@@ -11944,16 +11775,7 @@
           <w:sz w:val="24"/>
           <w:szCs w:val="24"/>
         </w:rPr>
-        <w:t>0</w:t>
-      </w:r>
-      <w:r>
-        <w:rPr>
-          <w:rFonts w:ascii="Arial" w:hAnsi="Arial" w:cs="Arial"/>
-          <w:b/>
-          <w:sz w:val="24"/>
-          <w:szCs w:val="24"/>
-        </w:rPr>
-        <w:t>6</w:t>
+        <w:t>06</w:t>
       </w:r>
       <w:r>
         <w:rPr>
@@ -12029,16 +11851,7 @@
                 <w:sz w:val="20"/>
                 <w:szCs w:val="20"/>
               </w:rPr>
-              <w:t>0</w:t>
-            </w:r>
-            <w:r>
-              <w:rPr>
-                <w:rFonts w:ascii="Arial" w:hAnsi="Arial" w:cs="Arial"/>
-                <w:bCs/>
-                <w:sz w:val="20"/>
-                <w:szCs w:val="20"/>
-              </w:rPr>
-              <w:t>6</w:t>
+              <w:t>06</w:t>
             </w:r>
             <w:r>
               <w:rPr>
@@ -12328,25 +12141,14 @@
                 <w:szCs w:val="20"/>
               </w:rPr>
             </w:pPr>
-            <w:proofErr w:type="spellStart"/>
-            <w:r>
-              <w:rPr>
-                <w:rFonts w:ascii="Arial" w:hAnsi="Arial" w:cs="Arial"/>
-                <w:bCs/>
-                <w:sz w:val="20"/>
-                <w:szCs w:val="20"/>
-              </w:rPr>
-              <w:t>Emmily</w:t>
-            </w:r>
-            <w:proofErr w:type="spellEnd"/>
-            <w:r>
-              <w:rPr>
-                <w:rFonts w:ascii="Arial" w:hAnsi="Arial" w:cs="Arial"/>
-                <w:bCs/>
-                <w:sz w:val="20"/>
-                <w:szCs w:val="20"/>
-              </w:rPr>
-              <w:t xml:space="preserve"> Ferreira – Scrum Master</w:t>
+            <w:r>
+              <w:rPr>
+                <w:rFonts w:ascii="Arial" w:hAnsi="Arial" w:cs="Arial"/>
+                <w:bCs/>
+                <w:sz w:val="20"/>
+                <w:szCs w:val="20"/>
+              </w:rPr>
+              <w:t>Emmily Ferreira – Scrum Master</w:t>
             </w:r>
           </w:p>
         </w:tc>
@@ -12573,25 +12375,14 @@
                 <w:szCs w:val="20"/>
               </w:rPr>
             </w:pPr>
-            <w:proofErr w:type="spellStart"/>
-            <w:r>
-              <w:rPr>
-                <w:rFonts w:ascii="Arial" w:hAnsi="Arial" w:cs="Arial"/>
-                <w:bCs/>
-                <w:sz w:val="20"/>
-                <w:szCs w:val="20"/>
-              </w:rPr>
-              <w:t>Kauã</w:t>
-            </w:r>
-            <w:proofErr w:type="spellEnd"/>
-            <w:r>
-              <w:rPr>
-                <w:rFonts w:ascii="Arial" w:hAnsi="Arial" w:cs="Arial"/>
-                <w:bCs/>
-                <w:sz w:val="20"/>
-                <w:szCs w:val="20"/>
-              </w:rPr>
-              <w:t xml:space="preserve"> Vidal</w:t>
+            <w:r>
+              <w:rPr>
+                <w:rFonts w:ascii="Arial" w:hAnsi="Arial" w:cs="Arial"/>
+                <w:bCs/>
+                <w:sz w:val="20"/>
+                <w:szCs w:val="20"/>
+              </w:rPr>
+              <w:t>Kauã Vidal</w:t>
             </w:r>
           </w:p>
         </w:tc>

</xml_diff>